<commit_message>
updated figures and working on a predict function for oos data and R2
</commit_message>
<xml_diff>
--- a/drafts/SIJuly2025.docx
+++ b/drafts/SIJuly2025.docx
@@ -17,7 +17,7 @@
         <w:t xml:space="preserve">: The relationship between an avian seed disperser and seed availability in the Southwest USA is lagged and dependent on climate and habitat context</w:t>
       </w:r>
     </w:p>
-    <w:bookmarkStart w:id="35" w:name="si-figures"/>
+    <w:bookmarkStart w:id="38" w:name="si-figures"/>
     <w:p>
       <w:pPr>
         <w:pStyle w:val="Heading1"/>
@@ -35,12 +35,12 @@
           <wp:inline>
             <wp:extent cx="3810000" cy="2540000"/>
             <wp:effectExtent b="0" l="0" r="0" t="0"/>
-            <wp:docPr descr="SI Figure 1: Convergence statistics for biological (a and a0) and detection (c and c0) covariate effects, deviance, and the cone and climate weights (wA, wB, and wC). All covariate effects and parameters converged with Rhat values &lt;= 1.1 (dashed line)." title="" id="21" name="Picture"/>
+            <wp:docPr descr="SI Figure 1: Validation for use of space-for-time substitution of replicate checklists within sampling polygons. To use replicate eBird surveys within a year at a location in models such as N-mixture or occupancy models, checklists need to represent sites that display the full range of values for covariates of interest. In general, checklists in our dataset do; for the two covariates for which we are missing the upper tails (cone availability and pinyon basal area, panels a and e), these represent extreme outliers (&lt;1% of total values in the dataset)." title="" id="21" name="Picture"/>
             <a:graphic>
               <a:graphicData uri="http://schemas.openxmlformats.org/drawingml/2006/picture">
                 <pic:pic>
                   <pic:nvPicPr>
-                    <pic:cNvPr descr="../pictures/final/rhat.jpg" id="22" name="Picture"/>
+                    <pic:cNvPr descr="../pictures/final/space_for_time.jpg" id="22" name="Picture"/>
                     <pic:cNvPicPr>
                       <a:picLocks noChangeArrowheads="1" noChangeAspect="1"/>
                     </pic:cNvPicPr>
@@ -78,7 +78,7 @@
         <w:pStyle w:val="ImageCaption"/>
       </w:pPr>
       <w:r>
-        <w:t xml:space="preserve">SI Figure 1: Convergence statistics for biological (a and a0) and detection (c and c0) covariate effects, deviance, and the cone and climate weights (wA, wB, and wC). All covariate effects and parameters converged with Rhat values &lt;= 1.1 (dashed line).</w:t>
+        <w:t xml:space="preserve">SI Figure 1: Validation for use of space-for-time substitution of replicate checklists within sampling polygons. To use replicate eBird surveys within a year at a location in models such as N-mixture or occupancy models, checklists need to represent sites that display the full range of values for covariates of interest. In general, checklists in our dataset do; for the two covariates for which we are missing the upper tails (cone availability and pinyon basal area, panels a and e), these represent extreme outliers (&lt;1% of total values in the dataset).</w:t>
       </w:r>
     </w:p>
     <w:p>
@@ -90,12 +90,12 @@
           <wp:inline>
             <wp:extent cx="3810000" cy="2540000"/>
             <wp:effectExtent b="0" l="0" r="0" t="0"/>
-            <wp:docPr descr="SI Figure 2: Seasonal weights for climate (precipitation and maximum temperature) in the model. The dashed line indicates the ‘null’ weight in which all time periods would have equal weights. Any weights that extend clearly above this line have significant importance to the climate variable. Seasons are based on bird biology and include Br: breeding (February - May), Fl: fledging (May - June), Su: summer localized foraging (July), SW: summer and winter dispersed foraging (‘irruption’; August - January)." title="" id="24" name="Picture"/>
+            <wp:docPr descr="SI Figure 2: Convergence statistics for biological (a and a0) and detection (c and c0) covariate effects, deviance, and the cone and climate weights (wA, wB, and wC). All covariate effects and parameters converged with Rhat values &lt;= 1.1 (dashed line)." title="" id="24" name="Picture"/>
             <a:graphic>
               <a:graphicData uri="http://schemas.openxmlformats.org/drawingml/2006/picture">
                 <pic:pic>
                   <pic:nvPicPr>
-                    <pic:cNvPr descr="../pictures/final/climate_weight_plots.jpg" id="25" name="Picture"/>
+                    <pic:cNvPr descr="../pictures/final/rhat.jpg" id="25" name="Picture"/>
                     <pic:cNvPicPr>
                       <a:picLocks noChangeArrowheads="1" noChangeAspect="1"/>
                     </pic:cNvPicPr>
@@ -133,25 +133,7 @@
         <w:pStyle w:val="ImageCaption"/>
       </w:pPr>
       <w:r>
-        <w:t xml:space="preserve">SI Figure 2: Seasonal weights for climate (precipitation and maximum temperature) in the model. The dashed line indicates the</w:t>
-      </w:r>
-      <w:r>
-        <w:t xml:space="preserve"> </w:t>
-      </w:r>
-      <w:r>
-        <w:t xml:space="preserve">‘null’</w:t>
-      </w:r>
-      <w:r>
-        <w:t xml:space="preserve"> </w:t>
-      </w:r>
-      <w:r>
-        <w:t xml:space="preserve">weight in which all time periods would have equal weights. Any weights that extend clearly above this line have significant importance to the climate variable. Seasons are based on bird biology and include Br: breeding (February - May), Fl: fledging (May - June), Su: summer localized foraging (July), SW: summer and winter dispersed foraging (</w:t>
-      </w:r>
-      <w:r>
-        <w:t xml:space="preserve">‘irruption’</w:t>
-      </w:r>
-      <w:r>
-        <w:t xml:space="preserve">; August - January).</w:t>
+        <w:t xml:space="preserve">SI Figure 2: Convergence statistics for biological (a and a0) and detection (c and c0) covariate effects, deviance, and the cone and climate weights (wA, wB, and wC). All covariate effects and parameters converged with Rhat values &lt;= 1.1 (dashed line).</w:t>
       </w:r>
     </w:p>
     <w:p>
@@ -163,12 +145,12 @@
           <wp:inline>
             <wp:extent cx="3810000" cy="2540000"/>
             <wp:effectExtent b="0" l="0" r="0" t="0"/>
-            <wp:docPr descr="SI Figure 3: As an evaluation of goodness-of-fit, we examined a) the relationship between observed pinyon jay counts and counts predicted from the model (median and 95% Bayesian Credible Interval) and b) the R2 of this relationship from ~1000 posterior samples. In a), the dashed line represents the 1:1 line where predictions exactly match. In b) the dashed vertical line represents the mean R2." title="" id="27" name="Picture"/>
+            <wp:docPr descr="SI Figure 3: Seasonal weights for climate (precipitation and maximum temperature) in the model. The dashed line indicates the ‘null’ weight in which all time periods would have equal weights. Any weights that extend clearly above this line have significant importance to the climate variable. Seasons are based on bird biology and include Br: breeding (February - May), Fl: fledging (May - June), Su: summer localized foraging (July), SW: summer and winter dispersed foraging (‘irruption’; August - January)." title="" id="27" name="Picture"/>
             <a:graphic>
               <a:graphicData uri="http://schemas.openxmlformats.org/drawingml/2006/picture">
                 <pic:pic>
                   <pic:nvPicPr>
-                    <pic:cNvPr descr="../pictures/final/y_yrep_linearr2.jpg" id="28" name="Picture"/>
+                    <pic:cNvPr descr="../pictures/final/climate_weight_plots.jpg" id="28" name="Picture"/>
                     <pic:cNvPicPr>
                       <a:picLocks noChangeArrowheads="1" noChangeAspect="1"/>
                     </pic:cNvPicPr>
@@ -206,7 +188,25 @@
         <w:pStyle w:val="ImageCaption"/>
       </w:pPr>
       <w:r>
-        <w:t xml:space="preserve">SI Figure 3: As an evaluation of goodness-of-fit, we examined a) the relationship between observed pinyon jay counts and counts predicted from the model (median and 95% Bayesian Credible Interval) and b) the R2 of this relationship from ~1000 posterior samples. In a), the dashed line represents the 1:1 line where predictions exactly match. In b) the dashed vertical line represents the mean R2.</w:t>
+        <w:t xml:space="preserve">SI Figure 3: Seasonal weights for climate (precipitation and maximum temperature) in the model. The dashed line indicates the</w:t>
+      </w:r>
+      <w:r>
+        <w:t xml:space="preserve"> </w:t>
+      </w:r>
+      <w:r>
+        <w:t xml:space="preserve">‘null’</w:t>
+      </w:r>
+      <w:r>
+        <w:t xml:space="preserve"> </w:t>
+      </w:r>
+      <w:r>
+        <w:t xml:space="preserve">weight in which all time periods would have equal weights. Any weights that extend clearly above this line have significant importance to the climate variable. Seasons are based on bird biology and include Br: breeding (February - May), Fl: fledging (May - June), Su: summer localized foraging (July), SW: summer and winter dispersed foraging (</w:t>
+      </w:r>
+      <w:r>
+        <w:t xml:space="preserve">‘irruption’</w:t>
+      </w:r>
+      <w:r>
+        <w:t xml:space="preserve">; August - January).</w:t>
       </w:r>
     </w:p>
     <w:p>
@@ -218,12 +218,12 @@
           <wp:inline>
             <wp:extent cx="3810000" cy="2540000"/>
             <wp:effectExtent b="0" l="0" r="0" t="0"/>
-            <wp:docPr descr="SI Figure 4: RMSE for the test and out of sample (oos) datasets. Values for RMSE are on the scale of the data (counts of pinyon jays). They are relatively small compared to the range of possible counts in a checklist (0 - 350 birds in our test dataset)." title="" id="30" name="Picture"/>
+            <wp:docPr descr="SI Figure 4: As an evaluation of goodness-of-fit, we examined a) the relationship between observed pinyon jay counts and counts predicted from the model (median and 95% Bayesian Credible Interval) and b) the R2 of this relationship from ~1000 posterior samples. In a), the dashed line represents the 1:1 line where predictions exactly match. In b) the dashed vertical line represents the mean R2." title="" id="30" name="Picture"/>
             <a:graphic>
               <a:graphicData uri="http://schemas.openxmlformats.org/drawingml/2006/picture">
                 <pic:pic>
                   <pic:nvPicPr>
-                    <pic:cNvPr descr="../pictures/final/RMSE.jpg" id="31" name="Picture"/>
+                    <pic:cNvPr descr="../pictures/final/y_yrep_linearr2.jpg" id="31" name="Picture"/>
                     <pic:cNvPicPr>
                       <a:picLocks noChangeArrowheads="1" noChangeAspect="1"/>
                     </pic:cNvPicPr>
@@ -261,7 +261,7 @@
         <w:pStyle w:val="ImageCaption"/>
       </w:pPr>
       <w:r>
-        <w:t xml:space="preserve">SI Figure 4: RMSE for the test and out of sample (oos) datasets. Values for RMSE are on the scale of the data (counts of pinyon jays). They are relatively small compared to the range of possible counts in a checklist (0 - 350 birds in our test dataset).</w:t>
+        <w:t xml:space="preserve">SI Figure 4: As an evaluation of goodness-of-fit, we examined a) the relationship between observed pinyon jay counts and counts predicted from the model (median and 95% Bayesian Credible Interval) and b) the R2 of this relationship from ~1000 posterior samples. In a), the dashed line represents the 1:1 line where predictions exactly match. In b) the dashed vertical line represents the mean R2.</w:t>
       </w:r>
     </w:p>
     <w:p>
@@ -271,20 +271,75 @@
       <w:r>
         <w:drawing>
           <wp:inline>
-            <wp:extent cx="4457700" cy="7015799"/>
+            <wp:extent cx="3810000" cy="2540000"/>
             <wp:effectExtent b="0" l="0" r="0" t="0"/>
-            <wp:docPr descr="SI Figure 5: Evaluation of spatial autocorrelation (Pearson correlation on the y-axis) for residuals in each year (1 = 2010; 13 = 2022). There was no consistent evidence of spatial autocorrelation of residuals." title="" id="33" name="Picture"/>
+            <wp:docPr descr="SI Figure 5: RMSE for the test and out of sample (oos) datasets. Values for RMSE are on the scale of the data (counts of pinyon jays). They are relatively small compared to the range of possible counts in a checklist (0 - 350 birds in our test dataset)." title="" id="33" name="Picture"/>
             <a:graphic>
               <a:graphicData uri="http://schemas.openxmlformats.org/drawingml/2006/picture">
                 <pic:pic>
                   <pic:nvPicPr>
-                    <pic:cNvPr descr="../pictures/final/spatial_autocorrelation_yrly.jpg" id="34" name="Picture"/>
+                    <pic:cNvPr descr="../pictures/final/RMSE.jpg" id="34" name="Picture"/>
                     <pic:cNvPicPr>
                       <a:picLocks noChangeArrowheads="1" noChangeAspect="1"/>
                     </pic:cNvPicPr>
                   </pic:nvPicPr>
                   <pic:blipFill>
                     <a:blip r:embed="rId32"/>
+                    <a:stretch>
+                      <a:fillRect/>
+                    </a:stretch>
+                  </pic:blipFill>
+                  <pic:spPr bwMode="auto">
+                    <a:xfrm>
+                      <a:off x="0" y="0"/>
+                      <a:ext cx="3810000" cy="2540000"/>
+                    </a:xfrm>
+                    <a:prstGeom prst="rect">
+                      <a:avLst/>
+                    </a:prstGeom>
+                    <a:noFill/>
+                    <a:ln w="9525">
+                      <a:noFill/>
+                      <a:headEnd/>
+                      <a:tailEnd/>
+                    </a:ln>
+                  </pic:spPr>
+                </pic:pic>
+              </a:graphicData>
+            </a:graphic>
+          </wp:inline>
+        </w:drawing>
+      </w:r>
+    </w:p>
+    <w:p>
+      <w:pPr>
+        <w:pStyle w:val="ImageCaption"/>
+      </w:pPr>
+      <w:r>
+        <w:t xml:space="preserve">SI Figure 5: RMSE for the test and out of sample (oos) datasets. Values for RMSE are on the scale of the data (counts of pinyon jays). They are relatively small compared to the range of possible counts in a checklist (0 - 350 birds in our test dataset).</w:t>
+      </w:r>
+    </w:p>
+    <w:p>
+      <w:pPr>
+        <w:pStyle w:val="CaptionedFigure"/>
+      </w:pPr>
+      <w:r>
+        <w:drawing>
+          <wp:inline>
+            <wp:extent cx="4457700" cy="7015799"/>
+            <wp:effectExtent b="0" l="0" r="0" t="0"/>
+            <wp:docPr descr="SI Figure 6: Evaluation of spatial autocorrelation (Pearson correlation on the y-axis) for residuals in each year (1 = 2010; 13 = 2022). There was no consistent evidence of spatial autocorrelation of residuals." title="" id="36" name="Picture"/>
+            <a:graphic>
+              <a:graphicData uri="http://schemas.openxmlformats.org/drawingml/2006/picture">
+                <pic:pic>
+                  <pic:nvPicPr>
+                    <pic:cNvPr descr="../pictures/final/spatial_autocorrelation_yrly.jpg" id="37" name="Picture"/>
+                    <pic:cNvPicPr>
+                      <a:picLocks noChangeArrowheads="1" noChangeAspect="1"/>
+                    </pic:cNvPicPr>
+                  </pic:nvPicPr>
+                  <pic:blipFill>
+                    <a:blip r:embed="rId35"/>
                     <a:stretch>
                       <a:fillRect/>
                     </a:stretch>
@@ -316,10 +371,10 @@
         <w:pStyle w:val="ImageCaption"/>
       </w:pPr>
       <w:r>
-        <w:t xml:space="preserve">SI Figure 5: Evaluation of spatial autocorrelation (Pearson correlation on the y-axis) for residuals in each year (1 = 2010; 13 = 2022). There was no consistent evidence of spatial autocorrelation of residuals.</w:t>
+        <w:t xml:space="preserve">SI Figure 6: Evaluation of spatial autocorrelation (Pearson correlation on the y-axis) for residuals in each year (1 = 2010; 13 = 2022). There was no consistent evidence of spatial autocorrelation of residuals.</w:t>
       </w:r>
     </w:p>
-    <w:bookmarkEnd w:id="35"/>
+    <w:bookmarkEnd w:id="38"/>
     <w:sectPr>
       <w:footerReference r:id="rId10" w:type="even"/>
       <w:footerReference r:id="rId9" w:type="default"/>

</xml_diff>